<commit_message>
converted 060-16-03 (and real edits)
</commit_message>
<xml_diff>
--- a/test-descriptions/test-cases-060/test-060-16-03.docx
+++ b/test-descriptions/test-cases-060/test-060-16-03.docx
@@ -3,672 +3,17 @@
 <w:document xmlns:wpc="http://schemas.microsoft.com/office/word/2010/wordprocessingCanvas" xmlns:cx="http://schemas.microsoft.com/office/drawing/2014/chartex" xmlns:cx1="http://schemas.microsoft.com/office/drawing/2015/9/8/chartex" xmlns:cx2="http://schemas.microsoft.com/office/drawing/2015/10/21/chartex" xmlns:cx3="http://schemas.microsoft.com/office/drawing/2016/5/9/chartex" xmlns:cx4="http://schemas.microsoft.com/office/drawing/2016/5/10/chartex" xmlns:cx5="http://schemas.microsoft.com/office/drawing/2016/5/11/chartex" xmlns:cx6="http://schemas.microsoft.com/office/drawing/2016/5/12/chartex" xmlns:cx7="http://schemas.microsoft.com/office/drawing/2016/5/13/chartex" xmlns:cx8="http://schemas.microsoft.com/office/drawing/2016/5/14/chartex" xmlns:mc="http://schemas.openxmlformats.org/markup-compatibility/2006" xmlns:aink="http://schemas.microsoft.com/office/drawing/2016/ink" xmlns:am3d="http://schemas.microsoft.com/office/drawing/2017/model3d" xmlns:o="urn:schemas-microsoft-com:office:office" xmlns:oel="http://schemas.microsoft.com/office/2019/extlst" xmlns:r="http://schemas.openxmlformats.org/officeDocument/2006/relationships" xmlns:m="http://schemas.openxmlformats.org/officeDocument/2006/math" xmlns:v="urn:schemas-microsoft-com:vml" xmlns:wp14="http://schemas.microsoft.com/office/word/2010/wordprocessingDrawing" xmlns:wp="http://schemas.openxmlformats.org/drawingml/2006/wordprocessingDrawing" xmlns:w10="urn:schemas-microsoft-com:office:word" xmlns:w="http://schemas.openxmlformats.org/wordprocessingml/2006/main" xmlns:w14="http://schemas.microsoft.com/office/word/2010/wordml" xmlns:w15="http://schemas.microsoft.com/office/word/2012/wordml" xmlns:w16cex="http://schemas.microsoft.com/office/word/2018/wordml/cex" xmlns:w16cid="http://schemas.microsoft.com/office/word/2016/wordml/cid" xmlns:w16="http://schemas.microsoft.com/office/word/2018/wordml" xmlns:w16sdtdh="http://schemas.microsoft.com/office/word/2020/wordml/sdtdatahash" xmlns:w16se="http://schemas.microsoft.com/office/word/2015/wordml/symex" xmlns:wpg="http://schemas.microsoft.com/office/word/2010/wordprocessingGroup" xmlns:wpi="http://schemas.microsoft.com/office/word/2010/wordprocessingInk" xmlns:wne="http://schemas.microsoft.com/office/word/2006/wordml" xmlns:wps="http://schemas.microsoft.com/office/word/2010/wordprocessingShape" mc:Ignorable="w14 w15 w16se w16cid w16 w16cex w16sdtdh wp14">
   <w:body>
     <w:p>
-      <w:pPr>
-        <w:pStyle w:val="Heading3"/>
-      </w:pPr>
-      <w:bookmarkStart w:id="0" w:name="__RefHeading__6046_1395105379"/>
       <w:r>
-        <w:t xml:space="preserve">Test </w:t>
+        <w:t xml:space="preserve">This test case now </w:t>
       </w:r>
+      <w:proofErr w:type="gramStart"/>
       <w:r>
-        <w:t>060-</w:t>
+        <w:t>describe</w:t>
       </w:r>
+      <w:proofErr w:type="gramEnd"/>
       <w:r>
-        <w:t>16</w:t>
+        <w:t xml:space="preserve"> in a markdown document.</w:t>
       </w:r>
-      <w:r>
-        <w:t>-0</w:t>
-      </w:r>
-      <w:r>
-        <w:t>3</w:t>
-      </w:r>
-      <w:r>
-        <w:t xml:space="preserve"> </w:t>
-      </w:r>
-      <w:r>
-        <w:t xml:space="preserve">SCS </w:t>
-      </w:r>
-      <w:r>
-        <w:t>Re-key</w:t>
-      </w:r>
-      <w:bookmarkEnd w:id="0"/>
-    </w:p>
-    <w:p>
-      <w:pPr>
-        <w:pStyle w:val="Heading4"/>
-      </w:pPr>
-      <w:r>
-        <w:t>Description</w:t>
-      </w:r>
-    </w:p>
-    <w:p>
-      <w:pPr>
-        <w:pStyle w:val="Heading5"/>
-      </w:pPr>
-      <w:r>
-        <w:t>PD</w:t>
-      </w:r>
-    </w:p>
-    <w:p>
-      <w:pPr>
-        <w:pStyle w:val="Standard"/>
-      </w:pPr>
-      <w:r>
-        <w:t xml:space="preserve">Confirm </w:t>
-      </w:r>
-      <w:r>
-        <w:t>there is a process to remove the paired key from a PD</w:t>
-      </w:r>
-      <w:r>
-        <w:t>.</w:t>
-      </w:r>
-    </w:p>
-    <w:p>
-      <w:pPr>
-        <w:pStyle w:val="Standard"/>
-      </w:pPr>
-    </w:p>
-    <w:p>
-      <w:pPr>
-        <w:pStyle w:val="Heading5"/>
-      </w:pPr>
-      <w:r>
-        <w:t>ACU</w:t>
-      </w:r>
-    </w:p>
-    <w:p>
-      <w:pPr>
-        <w:pStyle w:val="Standard"/>
-      </w:pPr>
-      <w:r>
-        <w:t xml:space="preserve">Confirm that an ACU </w:t>
-      </w:r>
-      <w:r>
-        <w:t>can cease using a paired key with a given PD.</w:t>
-      </w:r>
-    </w:p>
-    <w:p>
-      <w:pPr>
-        <w:pStyle w:val="Heading4"/>
-      </w:pPr>
-      <w:r>
-        <w:t>Purpose</w:t>
-      </w:r>
-    </w:p>
-    <w:p>
-      <w:r>
-        <w:t xml:space="preserve">Show </w:t>
-      </w:r>
-      <w:r>
-        <w:t>the paired secure channel key can be disposed of.</w:t>
-      </w:r>
-    </w:p>
-    <w:p>
-      <w:pPr>
-        <w:pStyle w:val="Heading4"/>
-      </w:pPr>
-      <w:r>
-        <w:t>Criteria</w:t>
-      </w:r>
-    </w:p>
-    <w:p>
-      <w:pPr>
-        <w:pStyle w:val="Standard"/>
-        <w:keepNext/>
-      </w:pPr>
-    </w:p>
-    <w:tbl>
-      <w:tblPr>
-        <w:tblStyle w:val="TableGrid"/>
-        <w:tblW w:w="0" w:type="auto"/>
-        <w:tblLook w:val="04A0" w:firstRow="1" w:lastRow="0" w:firstColumn="1" w:lastColumn="0" w:noHBand="0" w:noVBand="1"/>
-      </w:tblPr>
-      <w:tblGrid>
-        <w:gridCol w:w="4981"/>
-        <w:gridCol w:w="4981"/>
-      </w:tblGrid>
-      <w:tr>
-        <w:tc>
-          <w:tcPr>
-            <w:tcW w:w="4981" w:type="dxa"/>
-          </w:tcPr>
-          <w:p>
-            <w:pPr>
-              <w:pStyle w:val="Standard"/>
-              <w:keepNext/>
-            </w:pPr>
-            <w:r>
-              <w:t>Basic OSDP (PD)</w:t>
-            </w:r>
-          </w:p>
-        </w:tc>
-        <w:tc>
-          <w:tcPr>
-            <w:tcW w:w="4981" w:type="dxa"/>
-          </w:tcPr>
-          <w:p>
-            <w:pPr>
-              <w:pStyle w:val="Standard"/>
-              <w:keepNext/>
-            </w:pPr>
-            <w:r>
-              <w:t>Optional</w:t>
-            </w:r>
-          </w:p>
-        </w:tc>
-      </w:tr>
-      <w:tr>
-        <w:tc>
-          <w:tcPr>
-            <w:tcW w:w="4981" w:type="dxa"/>
-          </w:tcPr>
-          <w:p>
-            <w:pPr>
-              <w:pStyle w:val="Standard"/>
-              <w:keepNext/>
-            </w:pPr>
-            <w:r>
-              <w:t>Basic OSDP (ACU)</w:t>
-            </w:r>
-          </w:p>
-        </w:tc>
-        <w:tc>
-          <w:tcPr>
-            <w:tcW w:w="4981" w:type="dxa"/>
-          </w:tcPr>
-          <w:p>
-            <w:pPr>
-              <w:pStyle w:val="Standard"/>
-              <w:keepNext/>
-            </w:pPr>
-            <w:r>
-              <w:t>Optional</w:t>
-            </w:r>
-          </w:p>
-        </w:tc>
-      </w:tr>
-      <w:tr>
-        <w:tc>
-          <w:tcPr>
-            <w:tcW w:w="4981" w:type="dxa"/>
-          </w:tcPr>
-          <w:p>
-            <w:pPr>
-              <w:pStyle w:val="Standard"/>
-              <w:keepNext/>
-            </w:pPr>
-            <w:r>
-              <w:t>Secure Channel (PD)</w:t>
-            </w:r>
-          </w:p>
-        </w:tc>
-        <w:tc>
-          <w:tcPr>
-            <w:tcW w:w="4981" w:type="dxa"/>
-          </w:tcPr>
-          <w:p>
-            <w:pPr>
-              <w:pStyle w:val="Standard"/>
-              <w:keepNext/>
-            </w:pPr>
-            <w:r>
-              <w:t>Required</w:t>
-            </w:r>
-          </w:p>
-        </w:tc>
-      </w:tr>
-      <w:tr>
-        <w:tc>
-          <w:tcPr>
-            <w:tcW w:w="4981" w:type="dxa"/>
-          </w:tcPr>
-          <w:p>
-            <w:pPr>
-              <w:pStyle w:val="Standard"/>
-              <w:keepNext/>
-            </w:pPr>
-            <w:r>
-              <w:t>Secure Channel (ACU)</w:t>
-            </w:r>
-          </w:p>
-        </w:tc>
-        <w:tc>
-          <w:tcPr>
-            <w:tcW w:w="4981" w:type="dxa"/>
-          </w:tcPr>
-          <w:p>
-            <w:pPr>
-              <w:pStyle w:val="Standard"/>
-              <w:keepNext/>
-            </w:pPr>
-            <w:r>
-              <w:t>Required</w:t>
-            </w:r>
-          </w:p>
-        </w:tc>
-      </w:tr>
-      <w:tr>
-        <w:tc>
-          <w:tcPr>
-            <w:tcW w:w="4981" w:type="dxa"/>
-          </w:tcPr>
-          <w:p>
-            <w:pPr>
-              <w:pStyle w:val="Standard"/>
-              <w:keepNext/>
-            </w:pPr>
-            <w:r>
-              <w:t>BIO Match (PD)</w:t>
-            </w:r>
-          </w:p>
-        </w:tc>
-        <w:tc>
-          <w:tcPr>
-            <w:tcW w:w="4981" w:type="dxa"/>
-          </w:tcPr>
-          <w:p>
-            <w:pPr>
-              <w:pStyle w:val="Standard"/>
-              <w:keepNext/>
-            </w:pPr>
-            <w:r>
-              <w:t>Required</w:t>
-            </w:r>
-          </w:p>
-        </w:tc>
-      </w:tr>
-      <w:tr>
-        <w:tc>
-          <w:tcPr>
-            <w:tcW w:w="4981" w:type="dxa"/>
-          </w:tcPr>
-          <w:p>
-            <w:pPr>
-              <w:pStyle w:val="Standard"/>
-              <w:keepNext/>
-            </w:pPr>
-            <w:r>
-              <w:t>BIO Match (ACU)</w:t>
-            </w:r>
-          </w:p>
-        </w:tc>
-        <w:tc>
-          <w:tcPr>
-            <w:tcW w:w="4981" w:type="dxa"/>
-          </w:tcPr>
-          <w:p>
-            <w:pPr>
-              <w:pStyle w:val="Standard"/>
-              <w:keepNext/>
-            </w:pPr>
-            <w:r>
-              <w:t>Required</w:t>
-            </w:r>
-          </w:p>
-        </w:tc>
-      </w:tr>
-      <w:tr>
-        <w:tc>
-          <w:tcPr>
-            <w:tcW w:w="4981" w:type="dxa"/>
-          </w:tcPr>
-          <w:p>
-            <w:pPr>
-              <w:pStyle w:val="Standard"/>
-              <w:keepNext/>
-            </w:pPr>
-            <w:r>
-              <w:t>BIO Read (PD)</w:t>
-            </w:r>
-          </w:p>
-        </w:tc>
-        <w:tc>
-          <w:tcPr>
-            <w:tcW w:w="4981" w:type="dxa"/>
-          </w:tcPr>
-          <w:p>
-            <w:pPr>
-              <w:pStyle w:val="Standard"/>
-              <w:keepNext/>
-            </w:pPr>
-            <w:r>
-              <w:t>Required</w:t>
-            </w:r>
-          </w:p>
-        </w:tc>
-      </w:tr>
-      <w:tr>
-        <w:tc>
-          <w:tcPr>
-            <w:tcW w:w="4981" w:type="dxa"/>
-          </w:tcPr>
-          <w:p>
-            <w:pPr>
-              <w:pStyle w:val="Standard"/>
-              <w:keepNext/>
-            </w:pPr>
-            <w:r>
-              <w:t>BIO Read (ACU)</w:t>
-            </w:r>
-          </w:p>
-        </w:tc>
-        <w:tc>
-          <w:tcPr>
-            <w:tcW w:w="4981" w:type="dxa"/>
-          </w:tcPr>
-          <w:p>
-            <w:pPr>
-              <w:pStyle w:val="Standard"/>
-              <w:keepNext/>
-            </w:pPr>
-            <w:r>
-              <w:t>Required</w:t>
-            </w:r>
-          </w:p>
-        </w:tc>
-      </w:tr>
-      <w:tr>
-        <w:tc>
-          <w:tcPr>
-            <w:tcW w:w="4981" w:type="dxa"/>
-          </w:tcPr>
-          <w:p>
-            <w:pPr>
-              <w:pStyle w:val="Standard"/>
-              <w:keepNext/>
-            </w:pPr>
-            <w:r>
-              <w:t>Extended Packet Mode (PD)</w:t>
-            </w:r>
-          </w:p>
-        </w:tc>
-        <w:tc>
-          <w:tcPr>
-            <w:tcW w:w="4981" w:type="dxa"/>
-          </w:tcPr>
-          <w:p>
-            <w:pPr>
-              <w:pStyle w:val="Standard"/>
-              <w:keepNext/>
-            </w:pPr>
-            <w:r>
-              <w:t>Required</w:t>
-            </w:r>
-          </w:p>
-        </w:tc>
-      </w:tr>
-      <w:tr>
-        <w:tc>
-          <w:tcPr>
-            <w:tcW w:w="4981" w:type="dxa"/>
-          </w:tcPr>
-          <w:p>
-            <w:pPr>
-              <w:pStyle w:val="Standard"/>
-              <w:keepNext/>
-            </w:pPr>
-            <w:r>
-              <w:t>Extended Packet Mode (ACU)</w:t>
-            </w:r>
-          </w:p>
-        </w:tc>
-        <w:tc>
-          <w:tcPr>
-            <w:tcW w:w="4981" w:type="dxa"/>
-          </w:tcPr>
-          <w:p>
-            <w:pPr>
-              <w:pStyle w:val="Standard"/>
-              <w:keepNext/>
-            </w:pPr>
-            <w:r>
-              <w:t>Required</w:t>
-            </w:r>
-          </w:p>
-        </w:tc>
-      </w:tr>
-      <w:tr>
-        <w:tc>
-          <w:tcPr>
-            <w:tcW w:w="4981" w:type="dxa"/>
-          </w:tcPr>
-          <w:p>
-            <w:pPr>
-              <w:pStyle w:val="Standard"/>
-              <w:keepNext/>
-            </w:pPr>
-            <w:r>
-              <w:t>Extended Read/Write (PD)</w:t>
-            </w:r>
-          </w:p>
-        </w:tc>
-        <w:tc>
-          <w:tcPr>
-            <w:tcW w:w="4981" w:type="dxa"/>
-          </w:tcPr>
-          <w:p>
-            <w:pPr>
-              <w:pStyle w:val="Standard"/>
-              <w:keepNext/>
-            </w:pPr>
-            <w:r>
-              <w:t>Optional</w:t>
-            </w:r>
-          </w:p>
-        </w:tc>
-      </w:tr>
-      <w:tr>
-        <w:tc>
-          <w:tcPr>
-            <w:tcW w:w="4981" w:type="dxa"/>
-          </w:tcPr>
-          <w:p>
-            <w:pPr>
-              <w:pStyle w:val="Standard"/>
-              <w:keepNext/>
-            </w:pPr>
-            <w:r>
-              <w:t>Extended Read/Write (ACU)</w:t>
-            </w:r>
-          </w:p>
-        </w:tc>
-        <w:tc>
-          <w:tcPr>
-            <w:tcW w:w="4981" w:type="dxa"/>
-          </w:tcPr>
-          <w:p>
-            <w:pPr>
-              <w:pStyle w:val="Standard"/>
-              <w:keepNext/>
-            </w:pPr>
-            <w:r>
-              <w:t>Optional</w:t>
-            </w:r>
-          </w:p>
-        </w:tc>
-      </w:tr>
-    </w:tbl>
-    <w:p>
-      <w:pPr>
-        <w:pStyle w:val="Heading4"/>
-      </w:pPr>
-      <w:r>
-        <w:t>Test action</w:t>
-      </w:r>
-    </w:p>
-    <w:p>
-      <w:pPr>
-        <w:pStyle w:val="Heading5"/>
-      </w:pPr>
-      <w:r>
-        <w:t>PD Test</w:t>
-      </w:r>
-    </w:p>
-    <w:p>
-      <w:pPr>
-        <w:pStyle w:val="Standard"/>
-        <w:keepNext/>
-      </w:pPr>
-      <w:r>
-        <w:t>Un-pair the PD.</w:t>
-      </w:r>
-    </w:p>
-    <w:p>
-      <w:pPr>
-        <w:pStyle w:val="Heading5"/>
-      </w:pPr>
-      <w:r>
-        <w:t>ACU Test</w:t>
-      </w:r>
-    </w:p>
-    <w:p>
-      <w:pPr>
-        <w:pStyle w:val="Standard"/>
-      </w:pPr>
-      <w:r>
-        <w:t xml:space="preserve">Induce the ACU to </w:t>
-      </w:r>
-      <w:r>
-        <w:t>forget the current paired key and return to install mode</w:t>
-      </w:r>
-      <w:r>
-        <w:t>.</w:t>
-      </w:r>
-    </w:p>
-    <w:p>
-      <w:pPr>
-        <w:pStyle w:val="Heading4"/>
-      </w:pPr>
-      <w:r>
-        <w:t>Development status</w:t>
-      </w:r>
-    </w:p>
-    <w:p>
-      <w:pPr>
-        <w:pStyle w:val="Standard"/>
-      </w:pPr>
-      <w:r>
-        <w:t>Available in libosdp-conformance 1.28-</w:t>
-      </w:r>
-      <w:r>
-        <w:t>2</w:t>
-      </w:r>
-    </w:p>
-    <w:p>
-      <w:pPr>
-        <w:pStyle w:val="Heading4"/>
-      </w:pPr>
-      <w:r>
-        <w:t>Test Results</w:t>
-      </w:r>
-    </w:p>
-    <w:p>
-      <w:pPr>
-        <w:pStyle w:val="Standard"/>
-      </w:pPr>
-      <w:r>
-        <w:t>JSON tags</w:t>
-      </w:r>
-    </w:p>
-    <w:tbl>
-      <w:tblPr>
-        <w:tblStyle w:val="TableGrid"/>
-        <w:tblW w:w="0" w:type="auto"/>
-        <w:tblLook w:val="04A0" w:firstRow="1" w:lastRow="0" w:firstColumn="1" w:lastColumn="0" w:noHBand="0" w:noVBand="1"/>
-      </w:tblPr>
-      <w:tblGrid>
-        <w:gridCol w:w="4981"/>
-        <w:gridCol w:w="4981"/>
-      </w:tblGrid>
-      <w:tr>
-        <w:tc>
-          <w:tcPr>
-            <w:tcW w:w="4981" w:type="dxa"/>
-          </w:tcPr>
-          <w:p>
-            <w:pPr>
-              <w:pStyle w:val="Standard"/>
-            </w:pPr>
-            <w:r>
-              <w:t>test</w:t>
-            </w:r>
-          </w:p>
-        </w:tc>
-        <w:tc>
-          <w:tcPr>
-            <w:tcW w:w="4981" w:type="dxa"/>
-          </w:tcPr>
-          <w:p>
-            <w:pPr>
-              <w:pStyle w:val="Standard"/>
-            </w:pPr>
-            <w:r>
-              <w:t>060-12-0</w:t>
-            </w:r>
-            <w:r>
-              <w:t>3</w:t>
-            </w:r>
-          </w:p>
-        </w:tc>
-      </w:tr>
-      <w:tr>
-        <w:tc>
-          <w:tcPr>
-            <w:tcW w:w="4981" w:type="dxa"/>
-          </w:tcPr>
-          <w:p>
-            <w:pPr>
-              <w:pStyle w:val="Standard"/>
-            </w:pPr>
-            <w:r>
-              <w:t>test-status</w:t>
-            </w:r>
-          </w:p>
-        </w:tc>
-        <w:tc>
-          <w:tcPr>
-            <w:tcW w:w="4981" w:type="dxa"/>
-          </w:tcPr>
-          <w:p>
-            <w:pPr>
-              <w:pStyle w:val="Standard"/>
-            </w:pPr>
-            <w:r>
-              <w:t>1 for pass, 0 for fail</w:t>
-            </w:r>
-          </w:p>
-        </w:tc>
-      </w:tr>
-    </w:tbl>
-    <w:p>
-      <w:pPr>
-        <w:pStyle w:val="Standard"/>
-      </w:pPr>
-    </w:p>
-    <w:p>
-      <w:pPr>
-        <w:pStyle w:val="Heading4"/>
-      </w:pPr>
-      <w:r>
-        <w:t>Revision History</w:t>
-      </w:r>
-    </w:p>
-    <w:p>
-      <w:pPr>
-        <w:pStyle w:val="Standard"/>
-      </w:pPr>
-      <w:r>
-        <w:t>Refreshed for 2.1.</w:t>
-      </w:r>
-    </w:p>
-    <w:p>
-      <w:pPr>
-        <w:pStyle w:val="Standard"/>
-        <w:rPr>
-          <w:b/>
-          <w:bCs/>
-        </w:rPr>
-      </w:pPr>
     </w:p>
     <w:sectPr>
       <w:footerReference w:type="default" r:id="rId6"/>
@@ -864,7 +209,7 @@
     <w:lsdException w:name="Body Text Indent 2" w:semiHidden="1" w:unhideWhenUsed="1"/>
     <w:lsdException w:name="Body Text Indent 3" w:semiHidden="1" w:unhideWhenUsed="1"/>
     <w:lsdException w:name="Block Text" w:semiHidden="1" w:unhideWhenUsed="1"/>
-    <w:lsdException w:name="Hyperlink" w:semiHidden="1" w:unhideWhenUsed="1"/>
+    <w:lsdException w:name="Hyperlink" w:semiHidden="1" w:uiPriority="0" w:unhideWhenUsed="1"/>
     <w:lsdException w:name="FollowedHyperlink" w:semiHidden="1" w:unhideWhenUsed="1"/>
     <w:lsdException w:name="Strong" w:uiPriority="22" w:qFormat="1"/>
     <w:lsdException w:name="Emphasis" w:uiPriority="20" w:qFormat="1"/>
@@ -1498,6 +843,17 @@
       <w:rFonts w:ascii="Times New Roman" w:eastAsia="Times New Roman" w:hAnsi="Times New Roman" w:cs="Times New Roman"/>
       <w:kern w:val="0"/>
       <w:lang w:eastAsia="en-US" w:bidi="ar-SA"/>
+    </w:rPr>
+  </w:style>
+  <w:style w:type="character" w:styleId="Hyperlink">
+    <w:name w:val="Hyperlink"/>
+    <w:basedOn w:val="DefaultParagraphFont"/>
+    <w:semiHidden/>
+    <w:unhideWhenUsed/>
+    <w:rsid w:val="00EC3C0C"/>
+    <w:rPr>
+      <w:color w:val="0563C1"/>
+      <w:u w:val="single" w:color="000000"/>
     </w:rPr>
   </w:style>
 </w:styles>

</xml_diff>